<commit_message>
REF: New references and notes added
</commit_message>
<xml_diff>
--- a/plan/Notes.docx
+++ b/plan/Notes.docx
@@ -52,8 +52,6 @@
         </w:rPr>
         <w:t xml:space="preserve">and Resources </w:t>
       </w:r>
-      <w:bookmarkStart w:id="0" w:name="_GoBack"/>
-      <w:bookmarkEnd w:id="0"/>
       <w:r>
         <w:rPr>
           <w:b/>
@@ -71,19 +69,7 @@
           <w:rPr>
             <w:rStyle w:val="Hyperlink"/>
           </w:rPr>
-          <w:t>https://ww</w:t>
-        </w:r>
-        <w:r>
-          <w:rPr>
-            <w:rStyle w:val="Hyperlink"/>
-          </w:rPr>
-          <w:t>w</w:t>
-        </w:r>
-        <w:r>
-          <w:rPr>
-            <w:rStyle w:val="Hyperlink"/>
-          </w:rPr>
-          <w:t>.quora.com/Which-book-is-the-best-for-learning-about-Restful-Web-APIs-in-Java-Python-C</w:t>
+          <w:t>https://www.quora.com/Which-book-is-the-best-for-learning-about-Restful-Web-APIs-in-Java-Python-C</w:t>
         </w:r>
       </w:hyperlink>
     </w:p>
@@ -102,6 +88,15 @@
         </w:rPr>
         <w:t>The best introduction to REST APIs</w:t>
       </w:r>
+      <w:r>
+        <w:rPr>
+          <w:b/>
+          <w:bCs/>
+        </w:rPr>
+        <w:t>. This is considered the REST Bible</w:t>
+      </w:r>
+      <w:bookmarkStart w:id="0" w:name="_GoBack"/>
+      <w:bookmarkEnd w:id="0"/>
     </w:p>
     <w:p>
       <w:pPr>
@@ -246,7 +241,36 @@
         <w:t xml:space="preserve">Uniform Interface: </w:t>
       </w:r>
       <w:r>
-        <w:t>REST emphasizes the implementation of a uniform interface between components.</w:t>
+        <w:t>REST emphasizes the implementation of a uniform interface between components</w:t>
+      </w:r>
+      <w:r>
+        <w:t>/resources</w:t>
+      </w:r>
+      <w:r>
+        <w:t>.</w:t>
+      </w:r>
+      <w:r>
+        <w:t xml:space="preserve"> </w:t>
+      </w:r>
+      <w:r>
+        <w:rPr>
+          <w:b/>
+          <w:bCs/>
+        </w:rPr>
+        <w:t xml:space="preserve">Rest Magazines </w:t>
+      </w:r>
+      <w:r>
+        <w:t xml:space="preserve">helps clarify that this specifically refers to the main operations of each resource namely </w:t>
+      </w:r>
+      <w:r>
+        <w:rPr>
+          <w:b/>
+          <w:bCs/>
+        </w:rPr>
+        <w:t>GET, POST, PUT, DELETE</w:t>
+      </w:r>
+      <w:r>
+        <w:t xml:space="preserve"> </w:t>
       </w:r>
     </w:p>
     <w:p>
@@ -296,6 +320,480 @@
       </w:r>
       <w:r>
         <w:t>On-Demand: REST allows client functionality to be extended by downloading and executing code in the form of applets or scripts.</w:t>
+      </w:r>
+    </w:p>
+    <w:p>
+      <w:r>
+        <w:t>Another part of REST stands out to me:</w:t>
+      </w:r>
+      <w:r>
+        <w:br/>
+        <w:t xml:space="preserve">It states that </w:t>
+      </w:r>
+      <w:r>
+        <w:rPr>
+          <w:b/>
+          <w:bCs/>
+        </w:rPr>
+        <w:t>every</w:t>
+      </w:r>
+      <w:r>
+        <w:t xml:space="preserve"> </w:t>
+      </w:r>
+      <w:r>
+        <w:rPr>
+          <w:b/>
+          <w:bCs/>
+        </w:rPr>
+        <w:t>resource</w:t>
+      </w:r>
+      <w:r>
+        <w:t xml:space="preserve"> must support the same interface. In some Java-like syntax, this interface would look like this</w:t>
+      </w:r>
+    </w:p>
+    <w:p>
+      <w:pPr>
+        <w:rPr>
+          <w:i/>
+          <w:iCs/>
+        </w:rPr>
+      </w:pPr>
+      <w:r>
+        <w:rPr>
+          <w:noProof/>
+        </w:rPr>
+        <w:drawing>
+          <wp:inline distT="0" distB="0" distL="0" distR="0" wp14:anchorId="4B0670CD" wp14:editId="51223C04">
+            <wp:extent cx="3848100" cy="1714500"/>
+            <wp:effectExtent l="0" t="0" r="0" b="0"/>
+            <wp:docPr id="1" name="Picture 1"/>
+            <wp:cNvGraphicFramePr>
+              <a:graphicFrameLocks xmlns:a="http://schemas.openxmlformats.org/drawingml/2006/main" noChangeAspect="1"/>
+            </wp:cNvGraphicFramePr>
+            <a:graphic xmlns:a="http://schemas.openxmlformats.org/drawingml/2006/main">
+              <a:graphicData uri="http://schemas.openxmlformats.org/drawingml/2006/picture">
+                <pic:pic xmlns:pic="http://schemas.openxmlformats.org/drawingml/2006/picture">
+                  <pic:nvPicPr>
+                    <pic:cNvPr id="1" name=""/>
+                    <pic:cNvPicPr/>
+                  </pic:nvPicPr>
+                  <pic:blipFill>
+                    <a:blip r:embed="rId7"/>
+                    <a:stretch>
+                      <a:fillRect/>
+                    </a:stretch>
+                  </pic:blipFill>
+                  <pic:spPr>
+                    <a:xfrm>
+                      <a:off x="0" y="0"/>
+                      <a:ext cx="3848100" cy="1714500"/>
+                    </a:xfrm>
+                    <a:prstGeom prst="rect">
+                      <a:avLst/>
+                    </a:prstGeom>
+                  </pic:spPr>
+                </pic:pic>
+              </a:graphicData>
+            </a:graphic>
+          </wp:inline>
+        </w:drawing>
+      </w:r>
+    </w:p>
+    <w:p>
+      <w:pPr>
+        <w:rPr>
+          <w:b/>
+          <w:bCs/>
+        </w:rPr>
+      </w:pPr>
+      <w:r>
+        <w:rPr>
+          <w:b/>
+          <w:bCs/>
+        </w:rPr>
+        <w:lastRenderedPageBreak/>
+        <w:t>TODO: Study up on the definition of these methods according to the HTTP specification</w:t>
+      </w:r>
+    </w:p>
+    <w:p>
+      <w:pPr>
+        <w:rPr>
+          <w:b/>
+          <w:bCs/>
+        </w:rPr>
+      </w:pPr>
+      <w:r>
+        <w:rPr>
+          <w:b/>
+          <w:bCs/>
+        </w:rPr>
+        <w:t>Some properties</w:t>
+      </w:r>
+      <w:r>
+        <w:rPr>
+          <w:b/>
+          <w:bCs/>
+        </w:rPr>
+        <w:t xml:space="preserve"> (contracts if you will) </w:t>
+      </w:r>
+      <w:r>
+        <w:rPr>
+          <w:b/>
+          <w:bCs/>
+        </w:rPr>
+        <w:t>of each method</w:t>
+      </w:r>
+      <w:r>
+        <w:rPr>
+          <w:b/>
+          <w:bCs/>
+        </w:rPr>
+        <w:t>:</w:t>
+      </w:r>
+    </w:p>
+    <w:p>
+      <w:pPr>
+        <w:pStyle w:val="ListParagraph"/>
+        <w:numPr>
+          <w:ilvl w:val="0"/>
+          <w:numId w:val="7"/>
+        </w:numPr>
+        <w:rPr>
+          <w:b/>
+          <w:bCs/>
+        </w:rPr>
+      </w:pPr>
+      <w:r>
+        <w:rPr>
+          <w:b/>
+          <w:bCs/>
+        </w:rPr>
+        <w:t xml:space="preserve">GET – </w:t>
+      </w:r>
+    </w:p>
+    <w:p>
+      <w:pPr>
+        <w:pStyle w:val="ListParagraph"/>
+        <w:numPr>
+          <w:ilvl w:val="0"/>
+          <w:numId w:val="8"/>
+        </w:numPr>
+        <w:rPr>
+          <w:b/>
+          <w:bCs/>
+        </w:rPr>
+      </w:pPr>
+      <w:r>
+        <w:rPr>
+          <w:b/>
+          <w:bCs/>
+        </w:rPr>
+        <w:t>GET supports efficient caching</w:t>
+      </w:r>
+      <w:r>
+        <w:t>, so it does not always have to send a request to the server</w:t>
+      </w:r>
+    </w:p>
+    <w:p>
+      <w:pPr>
+        <w:pStyle w:val="ListParagraph"/>
+        <w:numPr>
+          <w:ilvl w:val="0"/>
+          <w:numId w:val="8"/>
+        </w:numPr>
+        <w:rPr>
+          <w:b/>
+          <w:bCs/>
+        </w:rPr>
+      </w:pPr>
+      <w:r>
+        <w:rPr>
+          <w:b/>
+          <w:bCs/>
+        </w:rPr>
+        <w:t>GET is idempotent</w:t>
+      </w:r>
+      <w:r>
+        <w:t xml:space="preserve">. It is impossible to tell if the request reached the destination when no response is received. The solution to this is usually requesting it again. </w:t>
+      </w:r>
+    </w:p>
+    <w:p>
+      <w:pPr>
+        <w:pStyle w:val="ListParagraph"/>
+        <w:numPr>
+          <w:ilvl w:val="0"/>
+          <w:numId w:val="8"/>
+        </w:numPr>
+        <w:rPr>
+          <w:b/>
+          <w:bCs/>
+        </w:rPr>
+      </w:pPr>
+      <w:r>
+        <w:rPr>
+          <w:b/>
+          <w:bCs/>
+        </w:rPr>
+        <w:t xml:space="preserve">Safe, </w:t>
+      </w:r>
+      <w:r>
+        <w:t>because you have no obligation when you call it.</w:t>
+      </w:r>
+    </w:p>
+    <w:p>
+      <w:pPr>
+        <w:pStyle w:val="ListParagraph"/>
+        <w:numPr>
+          <w:ilvl w:val="0"/>
+          <w:numId w:val="7"/>
+        </w:numPr>
+        <w:rPr>
+          <w:b/>
+          <w:bCs/>
+        </w:rPr>
+      </w:pPr>
+      <w:r>
+        <w:rPr>
+          <w:b/>
+          <w:bCs/>
+        </w:rPr>
+        <w:t>PUT</w:t>
+      </w:r>
+    </w:p>
+    <w:p>
+      <w:pPr>
+        <w:pStyle w:val="ListParagraph"/>
+        <w:numPr>
+          <w:ilvl w:val="0"/>
+          <w:numId w:val="8"/>
+        </w:numPr>
+      </w:pPr>
+      <w:r>
+        <w:t>This is idempotent as well</w:t>
+      </w:r>
+    </w:p>
+    <w:p>
+      <w:pPr>
+        <w:pStyle w:val="ListParagraph"/>
+        <w:numPr>
+          <w:ilvl w:val="0"/>
+          <w:numId w:val="8"/>
+        </w:numPr>
+        <w:rPr>
+          <w:b/>
+          <w:bCs/>
+        </w:rPr>
+      </w:pPr>
+      <w:r>
+        <w:t>Means: Update this resource with this data or create it at this URI if it’s not already there</w:t>
+      </w:r>
+    </w:p>
+    <w:p>
+      <w:pPr>
+        <w:pStyle w:val="ListParagraph"/>
+        <w:numPr>
+          <w:ilvl w:val="0"/>
+          <w:numId w:val="7"/>
+        </w:numPr>
+        <w:rPr>
+          <w:b/>
+          <w:bCs/>
+        </w:rPr>
+      </w:pPr>
+      <w:r>
+        <w:rPr>
+          <w:b/>
+          <w:bCs/>
+        </w:rPr>
+        <w:t>DELETE</w:t>
+      </w:r>
+    </w:p>
+    <w:p>
+      <w:pPr>
+        <w:pStyle w:val="ListParagraph"/>
+        <w:numPr>
+          <w:ilvl w:val="0"/>
+          <w:numId w:val="8"/>
+        </w:numPr>
+        <w:rPr>
+          <w:b/>
+          <w:bCs/>
+        </w:rPr>
+      </w:pPr>
+      <w:r>
+        <w:rPr>
+          <w:b/>
+          <w:bCs/>
+        </w:rPr>
+        <w:t>Means:</w:t>
+      </w:r>
+      <w:r>
+        <w:t xml:space="preserve"> You can try again and again until you get a result, delete something that’s not there is not a problem</w:t>
+      </w:r>
+    </w:p>
+    <w:p>
+      <w:pPr>
+        <w:pStyle w:val="ListParagraph"/>
+        <w:numPr>
+          <w:ilvl w:val="0"/>
+          <w:numId w:val="7"/>
+        </w:numPr>
+        <w:rPr>
+          <w:b/>
+          <w:bCs/>
+        </w:rPr>
+      </w:pPr>
+      <w:r>
+        <w:rPr>
+          <w:b/>
+          <w:bCs/>
+        </w:rPr>
+        <w:t>POST</w:t>
+      </w:r>
+    </w:p>
+    <w:p>
+      <w:pPr>
+        <w:pStyle w:val="ListParagraph"/>
+        <w:numPr>
+          <w:ilvl w:val="0"/>
+          <w:numId w:val="8"/>
+        </w:numPr>
+        <w:rPr>
+          <w:b/>
+          <w:bCs/>
+        </w:rPr>
+      </w:pPr>
+      <w:r>
+        <w:t>Means: Creates a new resource.</w:t>
+      </w:r>
+    </w:p>
+    <w:p>
+      <w:pPr>
+        <w:pStyle w:val="ListParagraph"/>
+        <w:numPr>
+          <w:ilvl w:val="0"/>
+          <w:numId w:val="8"/>
+        </w:numPr>
+        <w:rPr>
+          <w:b/>
+          <w:bCs/>
+        </w:rPr>
+      </w:pPr>
+      <w:r>
+        <w:t>Used to invoke arbitrary processing and this is neither safe nor idempotent</w:t>
+      </w:r>
+    </w:p>
+    <w:p>
+      <w:pPr>
+        <w:rPr>
+          <w:b/>
+          <w:bCs/>
+        </w:rPr>
+      </w:pPr>
+    </w:p>
+    <w:p>
+      <w:r>
+        <w:rPr>
+          <w:b/>
+          <w:bCs/>
+        </w:rPr>
+        <w:t xml:space="preserve">Yet another interesting aspect of REST. </w:t>
+      </w:r>
+      <w:r>
+        <w:t>Resources that can be expressed in some standard format should be represented in that format.</w:t>
+      </w:r>
+    </w:p>
+    <w:p>
+      <w:r>
+        <w:rPr>
+          <w:noProof/>
+        </w:rPr>
+        <w:drawing>
+          <wp:inline distT="0" distB="0" distL="0" distR="0" wp14:anchorId="602F570B" wp14:editId="5E7DDF24">
+            <wp:extent cx="5943600" cy="1323975"/>
+            <wp:effectExtent l="0" t="0" r="0" b="9525"/>
+            <wp:docPr id="2" name="Picture 2"/>
+            <wp:cNvGraphicFramePr>
+              <a:graphicFrameLocks xmlns:a="http://schemas.openxmlformats.org/drawingml/2006/main" noChangeAspect="1"/>
+            </wp:cNvGraphicFramePr>
+            <a:graphic xmlns:a="http://schemas.openxmlformats.org/drawingml/2006/main">
+              <a:graphicData uri="http://schemas.openxmlformats.org/drawingml/2006/picture">
+                <pic:pic xmlns:pic="http://schemas.openxmlformats.org/drawingml/2006/picture">
+                  <pic:nvPicPr>
+                    <pic:cNvPr id="1" name=""/>
+                    <pic:cNvPicPr/>
+                  </pic:nvPicPr>
+                  <pic:blipFill>
+                    <a:blip r:embed="rId8"/>
+                    <a:stretch>
+                      <a:fillRect/>
+                    </a:stretch>
+                  </pic:blipFill>
+                  <pic:spPr>
+                    <a:xfrm>
+                      <a:off x="0" y="0"/>
+                      <a:ext cx="5943600" cy="1323975"/>
+                    </a:xfrm>
+                    <a:prstGeom prst="rect">
+                      <a:avLst/>
+                    </a:prstGeom>
+                  </pic:spPr>
+                </pic:pic>
+              </a:graphicData>
+            </a:graphic>
+          </wp:inline>
+        </w:drawing>
+      </w:r>
+    </w:p>
+    <w:p>
+      <w:r>
+        <w:t>The Accept section represents the format of the resource</w:t>
+      </w:r>
+    </w:p>
+    <w:p/>
+    <w:p>
+      <w:r>
+        <w:rPr>
+          <w:b/>
+          <w:bCs/>
+        </w:rPr>
+        <w:t>A clarification on statelessness.</w:t>
+      </w:r>
+      <w:r>
+        <w:rPr>
+          <w:b/>
+          <w:bCs/>
+        </w:rPr>
+        <w:t xml:space="preserve"> </w:t>
+      </w:r>
+      <w:r>
+        <w:t xml:space="preserve">An application does not always have to store its state on the client-side. The state itself can also be represented as a </w:t>
+      </w:r>
+      <w:r>
+        <w:rPr>
+          <w:b/>
+          <w:bCs/>
+        </w:rPr>
+        <w:t>resource state</w:t>
+      </w:r>
+      <w:r>
+        <w:t xml:space="preserve"> as well.</w:t>
+      </w:r>
+    </w:p>
+    <w:p/>
+    <w:p>
+      <w:pPr>
+        <w:rPr>
+          <w:b/>
+          <w:bCs/>
+        </w:rPr>
+      </w:pPr>
+      <w:r>
+        <w:rPr>
+          <w:b/>
+          <w:bCs/>
+        </w:rPr>
+        <w:t xml:space="preserve">Well, this was a simplication all along. </w:t>
       </w:r>
     </w:p>
     <w:sectPr>
@@ -579,6 +1077,119 @@
     </w:lvl>
   </w:abstractNum>
   <w:abstractNum w:abstractNumId="3" w15:restartNumberingAfterBreak="0">
+    <w:nsid w:val="35913BD9"/>
+    <w:multiLevelType w:val="hybridMultilevel"/>
+    <w:tmpl w:val="64AA3E88"/>
+    <w:lvl w:ilvl="0" w:tplc="5FA23A8C">
+      <w:start w:val="1"/>
+      <w:numFmt w:val="bullet"/>
+      <w:lvlText w:val=""/>
+      <w:lvlJc w:val="left"/>
+      <w:pPr>
+        <w:ind w:left="1080" w:hanging="360"/>
+      </w:pPr>
+      <w:rPr>
+        <w:rFonts w:ascii="Symbol" w:eastAsiaTheme="minorEastAsia" w:hAnsi="Symbol" w:cstheme="minorBidi" w:hint="default"/>
+      </w:rPr>
+    </w:lvl>
+    <w:lvl w:ilvl="1" w:tplc="34090003" w:tentative="1">
+      <w:start w:val="1"/>
+      <w:numFmt w:val="bullet"/>
+      <w:lvlText w:val="o"/>
+      <w:lvlJc w:val="left"/>
+      <w:pPr>
+        <w:ind w:left="1800" w:hanging="360"/>
+      </w:pPr>
+      <w:rPr>
+        <w:rFonts w:ascii="Courier New" w:hAnsi="Courier New" w:cs="Courier New" w:hint="default"/>
+      </w:rPr>
+    </w:lvl>
+    <w:lvl w:ilvl="2" w:tplc="34090005" w:tentative="1">
+      <w:start w:val="1"/>
+      <w:numFmt w:val="bullet"/>
+      <w:lvlText w:val=""/>
+      <w:lvlJc w:val="left"/>
+      <w:pPr>
+        <w:ind w:left="2520" w:hanging="360"/>
+      </w:pPr>
+      <w:rPr>
+        <w:rFonts w:ascii="Wingdings" w:hAnsi="Wingdings" w:hint="default"/>
+      </w:rPr>
+    </w:lvl>
+    <w:lvl w:ilvl="3" w:tplc="34090001" w:tentative="1">
+      <w:start w:val="1"/>
+      <w:numFmt w:val="bullet"/>
+      <w:lvlText w:val=""/>
+      <w:lvlJc w:val="left"/>
+      <w:pPr>
+        <w:ind w:left="3240" w:hanging="360"/>
+      </w:pPr>
+      <w:rPr>
+        <w:rFonts w:ascii="Symbol" w:hAnsi="Symbol" w:hint="default"/>
+      </w:rPr>
+    </w:lvl>
+    <w:lvl w:ilvl="4" w:tplc="34090003" w:tentative="1">
+      <w:start w:val="1"/>
+      <w:numFmt w:val="bullet"/>
+      <w:lvlText w:val="o"/>
+      <w:lvlJc w:val="left"/>
+      <w:pPr>
+        <w:ind w:left="3960" w:hanging="360"/>
+      </w:pPr>
+      <w:rPr>
+        <w:rFonts w:ascii="Courier New" w:hAnsi="Courier New" w:cs="Courier New" w:hint="default"/>
+      </w:rPr>
+    </w:lvl>
+    <w:lvl w:ilvl="5" w:tplc="34090005" w:tentative="1">
+      <w:start w:val="1"/>
+      <w:numFmt w:val="bullet"/>
+      <w:lvlText w:val=""/>
+      <w:lvlJc w:val="left"/>
+      <w:pPr>
+        <w:ind w:left="4680" w:hanging="360"/>
+      </w:pPr>
+      <w:rPr>
+        <w:rFonts w:ascii="Wingdings" w:hAnsi="Wingdings" w:hint="default"/>
+      </w:rPr>
+    </w:lvl>
+    <w:lvl w:ilvl="6" w:tplc="34090001" w:tentative="1">
+      <w:start w:val="1"/>
+      <w:numFmt w:val="bullet"/>
+      <w:lvlText w:val=""/>
+      <w:lvlJc w:val="left"/>
+      <w:pPr>
+        <w:ind w:left="5400" w:hanging="360"/>
+      </w:pPr>
+      <w:rPr>
+        <w:rFonts w:ascii="Symbol" w:hAnsi="Symbol" w:hint="default"/>
+      </w:rPr>
+    </w:lvl>
+    <w:lvl w:ilvl="7" w:tplc="34090003" w:tentative="1">
+      <w:start w:val="1"/>
+      <w:numFmt w:val="bullet"/>
+      <w:lvlText w:val="o"/>
+      <w:lvlJc w:val="left"/>
+      <w:pPr>
+        <w:ind w:left="6120" w:hanging="360"/>
+      </w:pPr>
+      <w:rPr>
+        <w:rFonts w:ascii="Courier New" w:hAnsi="Courier New" w:cs="Courier New" w:hint="default"/>
+      </w:rPr>
+    </w:lvl>
+    <w:lvl w:ilvl="8" w:tplc="34090005" w:tentative="1">
+      <w:start w:val="1"/>
+      <w:numFmt w:val="bullet"/>
+      <w:lvlText w:val=""/>
+      <w:lvlJc w:val="left"/>
+      <w:pPr>
+        <w:ind w:left="6840" w:hanging="360"/>
+      </w:pPr>
+      <w:rPr>
+        <w:rFonts w:ascii="Wingdings" w:hAnsi="Wingdings" w:hint="default"/>
+      </w:rPr>
+    </w:lvl>
+  </w:abstractNum>
+  <w:abstractNum w:abstractNumId="4" w15:restartNumberingAfterBreak="0">
     <w:nsid w:val="40F9576B"/>
     <w:multiLevelType w:val="hybridMultilevel"/>
     <w:tmpl w:val="ECDC3976"/>
@@ -667,7 +1278,96 @@
       </w:pPr>
     </w:lvl>
   </w:abstractNum>
-  <w:abstractNum w:abstractNumId="4" w15:restartNumberingAfterBreak="0">
+  <w:abstractNum w:abstractNumId="5" w15:restartNumberingAfterBreak="0">
+    <w:nsid w:val="576348AC"/>
+    <w:multiLevelType w:val="hybridMultilevel"/>
+    <w:tmpl w:val="8BEEAB40"/>
+    <w:lvl w:ilvl="0" w:tplc="3409000F">
+      <w:start w:val="1"/>
+      <w:numFmt w:val="decimal"/>
+      <w:lvlText w:val="%1."/>
+      <w:lvlJc w:val="left"/>
+      <w:pPr>
+        <w:ind w:left="720" w:hanging="360"/>
+      </w:pPr>
+      <w:rPr>
+        <w:rFonts w:hint="default"/>
+      </w:rPr>
+    </w:lvl>
+    <w:lvl w:ilvl="1" w:tplc="34090019">
+      <w:start w:val="1"/>
+      <w:numFmt w:val="lowerLetter"/>
+      <w:lvlText w:val="%2."/>
+      <w:lvlJc w:val="left"/>
+      <w:pPr>
+        <w:ind w:left="1440" w:hanging="360"/>
+      </w:pPr>
+    </w:lvl>
+    <w:lvl w:ilvl="2" w:tplc="3409001B" w:tentative="1">
+      <w:start w:val="1"/>
+      <w:numFmt w:val="lowerRoman"/>
+      <w:lvlText w:val="%3."/>
+      <w:lvlJc w:val="right"/>
+      <w:pPr>
+        <w:ind w:left="2160" w:hanging="180"/>
+      </w:pPr>
+    </w:lvl>
+    <w:lvl w:ilvl="3" w:tplc="3409000F" w:tentative="1">
+      <w:start w:val="1"/>
+      <w:numFmt w:val="decimal"/>
+      <w:lvlText w:val="%4."/>
+      <w:lvlJc w:val="left"/>
+      <w:pPr>
+        <w:ind w:left="2880" w:hanging="360"/>
+      </w:pPr>
+    </w:lvl>
+    <w:lvl w:ilvl="4" w:tplc="34090019" w:tentative="1">
+      <w:start w:val="1"/>
+      <w:numFmt w:val="lowerLetter"/>
+      <w:lvlText w:val="%5."/>
+      <w:lvlJc w:val="left"/>
+      <w:pPr>
+        <w:ind w:left="3600" w:hanging="360"/>
+      </w:pPr>
+    </w:lvl>
+    <w:lvl w:ilvl="5" w:tplc="3409001B" w:tentative="1">
+      <w:start w:val="1"/>
+      <w:numFmt w:val="lowerRoman"/>
+      <w:lvlText w:val="%6."/>
+      <w:lvlJc w:val="right"/>
+      <w:pPr>
+        <w:ind w:left="4320" w:hanging="180"/>
+      </w:pPr>
+    </w:lvl>
+    <w:lvl w:ilvl="6" w:tplc="3409000F" w:tentative="1">
+      <w:start w:val="1"/>
+      <w:numFmt w:val="decimal"/>
+      <w:lvlText w:val="%7."/>
+      <w:lvlJc w:val="left"/>
+      <w:pPr>
+        <w:ind w:left="5040" w:hanging="360"/>
+      </w:pPr>
+    </w:lvl>
+    <w:lvl w:ilvl="7" w:tplc="34090019" w:tentative="1">
+      <w:start w:val="1"/>
+      <w:numFmt w:val="lowerLetter"/>
+      <w:lvlText w:val="%8."/>
+      <w:lvlJc w:val="left"/>
+      <w:pPr>
+        <w:ind w:left="5760" w:hanging="360"/>
+      </w:pPr>
+    </w:lvl>
+    <w:lvl w:ilvl="8" w:tplc="3409001B" w:tentative="1">
+      <w:start w:val="1"/>
+      <w:numFmt w:val="lowerRoman"/>
+      <w:lvlText w:val="%9."/>
+      <w:lvlJc w:val="right"/>
+      <w:pPr>
+        <w:ind w:left="6480" w:hanging="180"/>
+      </w:pPr>
+    </w:lvl>
+  </w:abstractNum>
+  <w:abstractNum w:abstractNumId="6" w15:restartNumberingAfterBreak="0">
     <w:nsid w:val="744F484D"/>
     <w:multiLevelType w:val="hybridMultilevel"/>
     <w:tmpl w:val="691016DC"/>
@@ -756,7 +1456,7 @@
       </w:pPr>
     </w:lvl>
   </w:abstractNum>
-  <w:abstractNum w:abstractNumId="5" w15:restartNumberingAfterBreak="0">
+  <w:abstractNum w:abstractNumId="7" w15:restartNumberingAfterBreak="0">
     <w:nsid w:val="7CAC2D8F"/>
     <w:multiLevelType w:val="hybridMultilevel"/>
     <w:tmpl w:val="AEA0B0F8"/>
@@ -846,22 +1546,28 @@
     </w:lvl>
   </w:abstractNum>
   <w:num w:numId="1">
-    <w:abstractNumId w:val="3"/>
+    <w:abstractNumId w:val="4"/>
   </w:num>
   <w:num w:numId="2">
     <w:abstractNumId w:val="0"/>
   </w:num>
   <w:num w:numId="3">
-    <w:abstractNumId w:val="5"/>
+    <w:abstractNumId w:val="7"/>
   </w:num>
   <w:num w:numId="4">
     <w:abstractNumId w:val="2"/>
   </w:num>
   <w:num w:numId="5">
-    <w:abstractNumId w:val="4"/>
+    <w:abstractNumId w:val="6"/>
   </w:num>
   <w:num w:numId="6">
     <w:abstractNumId w:val="1"/>
+  </w:num>
+  <w:num w:numId="7">
+    <w:abstractNumId w:val="5"/>
+  </w:num>
+  <w:num w:numId="8">
+    <w:abstractNumId w:val="3"/>
   </w:num>
 </w:numbering>
 </file>

</xml_diff>

<commit_message>
MAJOR: Web application archetype tutorial from Medium followed, See Notes
</commit_message>
<xml_diff>
--- a/plan/Notes.docx
+++ b/plan/Notes.docx
@@ -95,8 +95,6 @@
         </w:rPr>
         <w:t>. This is considered the REST Bible</w:t>
       </w:r>
-      <w:bookmarkStart w:id="0" w:name="_GoBack"/>
-      <w:bookmarkEnd w:id="0"/>
     </w:p>
     <w:p>
       <w:pPr>
@@ -795,6 +793,60 @@
         </w:rPr>
         <w:t xml:space="preserve">Well, this was a simplication all along. </w:t>
       </w:r>
+    </w:p>
+    <w:p>
+      <w:pPr>
+        <w:rPr>
+          <w:b/>
+          <w:bCs/>
+        </w:rPr>
+      </w:pPr>
+    </w:p>
+    <w:p>
+      <w:r>
+        <w:t>I am currently reading on JAX-RS, a Java-based API for REST. I am also reading RESTFul Web Services, a well-known book on the theory of REST. Both books are currently recorded on Toggl, so there is no need to place them here.</w:t>
+      </w:r>
+    </w:p>
+    <w:p>
+      <w:pPr>
+        <w:rPr>
+          <w:b/>
+          <w:bCs/>
+        </w:rPr>
+      </w:pPr>
+      <w:r>
+        <w:rPr>
+          <w:b/>
+          <w:bCs/>
+        </w:rPr>
+        <w:lastRenderedPageBreak/>
+        <w:t>JAX-RS RESTEasy Installation</w:t>
+      </w:r>
+      <w:bookmarkStart w:id="0" w:name="_GoBack"/>
+      <w:bookmarkEnd w:id="0"/>
+      <w:r>
+        <w:rPr>
+          <w:b/>
+          <w:bCs/>
+        </w:rPr>
+        <w:t xml:space="preserve"> for IntelliJ:</w:t>
+      </w:r>
+    </w:p>
+    <w:p>
+      <w:pPr>
+        <w:rPr>
+          <w:b/>
+          <w:bCs/>
+        </w:rPr>
+      </w:pPr>
+      <w:hyperlink r:id="rId9" w:history="1">
+        <w:r>
+          <w:rPr>
+            <w:rStyle w:val="Hyperlink"/>
+          </w:rPr>
+          <w:t>https://medium.com/@nicolaifsf78/intellij-idea-maven-resteasy-tomcat-f95bb41e6362</w:t>
+        </w:r>
+      </w:hyperlink>
     </w:p>
     <w:sectPr>
       <w:type w:val="continuous"/>

</xml_diff>

<commit_message>
MAJOR: Removed current implementation of web app because it does not work for free IntelliJ; See Notes
</commit_message>
<xml_diff>
--- a/plan/Notes.docx
+++ b/plan/Notes.docx
@@ -820,23 +820,13 @@
           <w:bCs/>
         </w:rPr>
         <w:lastRenderedPageBreak/>
-        <w:t>JAX-RS RESTEasy Installation</w:t>
-      </w:r>
-      <w:bookmarkStart w:id="0" w:name="_GoBack"/>
-      <w:bookmarkEnd w:id="0"/>
-      <w:r>
-        <w:rPr>
-          <w:b/>
-          <w:bCs/>
-        </w:rPr>
-        <w:t xml:space="preserve"> for IntelliJ:</w:t>
-      </w:r>
-    </w:p>
-    <w:p>
-      <w:pPr>
-        <w:rPr>
-          <w:b/>
-          <w:bCs/>
+        <w:t>JAX-RS RESTEasy Installation for IntelliJ:</w:t>
+      </w:r>
+    </w:p>
+    <w:p>
+      <w:pPr>
+        <w:rPr>
+          <w:rStyle w:val="Hyperlink"/>
         </w:rPr>
       </w:pPr>
       <w:hyperlink r:id="rId9" w:history="1">
@@ -847,6 +837,115 @@
           <w:t>https://medium.com/@nicolaifsf78/intellij-idea-maven-resteasy-tomcat-f95bb41e6362</w:t>
         </w:r>
       </w:hyperlink>
+    </w:p>
+    <w:p>
+      <w:pPr>
+        <w:rPr>
+          <w:rStyle w:val="Hyperlink"/>
+          <w:b/>
+          <w:bCs/>
+          <w:color w:val="auto"/>
+          <w:u w:val="none"/>
+        </w:rPr>
+      </w:pPr>
+      <w:r>
+        <w:rPr>
+          <w:rStyle w:val="Hyperlink"/>
+          <w:b/>
+          <w:bCs/>
+          <w:color w:val="auto"/>
+          <w:u w:val="none"/>
+        </w:rPr>
+        <w:t xml:space="preserve">A Fix for the </w:t>
+      </w:r>
+      <w:r>
+        <w:rPr>
+          <w:rStyle w:val="Hyperlink"/>
+          <w:b/>
+          <w:bCs/>
+          <w:color w:val="auto"/>
+          <w:u w:val="none"/>
+        </w:rPr>
+        <w:t>web.xml namespace problem in the installation tutorial above</w:t>
+      </w:r>
+    </w:p>
+    <w:p>
+      <w:hyperlink r:id="rId10" w:history="1">
+        <w:r>
+          <w:rPr>
+            <w:rStyle w:val="Hyperlink"/>
+          </w:rPr>
+          <w:t>https://stackoverflow.com/questions/33796485/referenced-file-contains-errors-http-java-sun-com-xml-ns-javaee-web-app-xsd</w:t>
+        </w:r>
+      </w:hyperlink>
+    </w:p>
+    <w:p>
+      <w:r>
+        <w:t>To add Tomcat in IntelliJ</w:t>
+      </w:r>
+    </w:p>
+    <w:p>
+      <w:hyperlink r:id="rId11" w:history="1">
+        <w:r>
+          <w:rPr>
+            <w:rStyle w:val="Hyperlink"/>
+          </w:rPr>
+          <w:t>https://mkyong.com/intellij/intellij-idea-run-debug-web-application-on-tomcat/</w:t>
+        </w:r>
+      </w:hyperlink>
+    </w:p>
+    <w:p>
+      <w:r>
+        <w:t>Apparently, IntelliJ Community doesn’t come with Tomcat</w:t>
+      </w:r>
+    </w:p>
+    <w:p>
+      <w:r>
+        <w:t>Some alternatives:</w:t>
+      </w:r>
+    </w:p>
+    <w:p>
+      <w:hyperlink r:id="rId12" w:history="1">
+        <w:r>
+          <w:rPr>
+            <w:rStyle w:val="Hyperlink"/>
+          </w:rPr>
+          <w:t>https://stackoverflow.com/questions/22047860/tomcat-in-intellij-idea-community-edition</w:t>
+        </w:r>
+      </w:hyperlink>
+      <w:r>
+        <w:br/>
+      </w:r>
+    </w:p>
+    <w:p>
+      <w:pPr>
+        <w:rPr>
+          <w:u w:val="single"/>
+        </w:rPr>
+      </w:pPr>
+      <w:r>
+        <w:rPr>
+          <w:u w:val="single"/>
+        </w:rPr>
+        <w:t>Out of desperation, I will now install Eclipse and transfer the project there</w:t>
+      </w:r>
+    </w:p>
+    <w:p>
+      <w:pPr>
+        <w:rPr>
+          <w:b/>
+          <w:bCs/>
+          <w:u w:val="single"/>
+        </w:rPr>
+      </w:pPr>
+      <w:r>
+        <w:rPr>
+          <w:u w:val="single"/>
+        </w:rPr>
+        <w:t>Currently installing Eclipse</w:t>
+      </w:r>
+      <w:bookmarkStart w:id="0" w:name="_GoBack"/>
+      <w:bookmarkEnd w:id="0"/>
     </w:p>
     <w:sectPr>
       <w:type w:val="continuous"/>

</xml_diff>

<commit_message>
MAJOR: Server now working and added libraries for JAX-RS and Tomcat
</commit_message>
<xml_diff>
--- a/plan/Notes.docx
+++ b/plan/Notes.docx
@@ -933,8 +933,6 @@
     <w:p>
       <w:pPr>
         <w:rPr>
-          <w:b/>
-          <w:bCs/>
           <w:u w:val="single"/>
         </w:rPr>
       </w:pPr>
@@ -943,6 +941,91 @@
           <w:u w:val="single"/>
         </w:rPr>
         <w:t>Currently installing Eclipse</w:t>
+      </w:r>
+    </w:p>
+    <w:p>
+      <w:pPr>
+        <w:rPr>
+          <w:u w:val="single"/>
+        </w:rPr>
+      </w:pPr>
+    </w:p>
+    <w:p>
+      <w:pPr>
+        <w:rPr>
+          <w:b/>
+          <w:bCs/>
+        </w:rPr>
+      </w:pPr>
+      <w:r>
+        <w:rPr>
+          <w:b/>
+          <w:bCs/>
+        </w:rPr>
+        <w:t>Creating a Web Service in Eclipse</w:t>
+      </w:r>
+    </w:p>
+    <w:p>
+      <w:hyperlink r:id="rId13" w:history="1">
+        <w:r>
+          <w:rPr>
+            <w:rStyle w:val="Hyperlink"/>
+          </w:rPr>
+          <w:t>https://wiki.eclipse.org/Creating_a_JAX-RS_Web_Service</w:t>
+        </w:r>
+      </w:hyperlink>
+    </w:p>
+    <w:p>
+      <w:pPr>
+        <w:rPr>
+          <w:b/>
+          <w:bCs/>
+        </w:rPr>
+      </w:pPr>
+      <w:r>
+        <w:rPr>
+          <w:b/>
+          <w:bCs/>
+        </w:rPr>
+        <w:t>Resolved Port Problem by changing server</w:t>
+      </w:r>
+    </w:p>
+    <w:p>
+      <w:pPr>
+        <w:rPr>
+          <w:b/>
+          <w:bCs/>
+        </w:rPr>
+      </w:pPr>
+    </w:p>
+    <w:p>
+      <w:pPr>
+        <w:rPr>
+          <w:b/>
+          <w:bCs/>
+        </w:rPr>
+      </w:pPr>
+      <w:r>
+        <w:rPr>
+          <w:b/>
+          <w:bCs/>
+        </w:rPr>
+        <w:t>URL Format: {domain}/{project name}</w:t>
+      </w:r>
+    </w:p>
+    <w:p>
+      <w:pPr>
+        <w:rPr>
+          <w:b/>
+          <w:bCs/>
+        </w:rPr>
+      </w:pPr>
+      <w:r>
+        <w:rPr>
+          <w:b/>
+          <w:bCs/>
+        </w:rPr>
+        <w:t>The server officially works BOISSSSS</w:t>
       </w:r>
       <w:bookmarkStart w:id="0" w:name="_GoBack"/>
       <w:bookmarkEnd w:id="0"/>

</xml_diff>